<commit_message>
amelioration code + ajout presentation soutenance
</commit_message>
<xml_diff>
--- a/src/doc/Rapport/Rapport de projet MIAGE v3.docx
+++ b/src/doc/Rapport/Rapport de projet MIAGE v3.docx
@@ -1208,9 +1208,9 @@
         </w:rPr>
         <w:drawing>
           <wp:inline distT="0" distB="0" distL="0" distR="0">
-            <wp:extent cx="5760720" cy="1951990"/>
+            <wp:extent cx="5760720" cy="2691130"/>
             <wp:effectExtent l="19050" t="0" r="0" b="0"/>
-            <wp:docPr id="2" name="Image 1" descr="Capture.PNG"/>
+            <wp:docPr id="2" name="Image 1" descr="2.JPG"/>
             <wp:cNvGraphicFramePr>
               <a:graphicFrameLocks xmlns:a="http://schemas.openxmlformats.org/drawingml/2006/main" noChangeAspect="1"/>
             </wp:cNvGraphicFramePr>
@@ -1218,7 +1218,7 @@
               <a:graphicData uri="http://schemas.openxmlformats.org/drawingml/2006/picture">
                 <pic:pic xmlns:pic="http://schemas.openxmlformats.org/drawingml/2006/picture">
                   <pic:nvPicPr>
-                    <pic:cNvPr id="0" name="Capture.PNG"/>
+                    <pic:cNvPr id="0" name="2.JPG"/>
                     <pic:cNvPicPr/>
                   </pic:nvPicPr>
                   <pic:blipFill>
@@ -1230,7 +1230,7 @@
                   <pic:spPr>
                     <a:xfrm>
                       <a:off x="0" y="0"/>
-                      <a:ext cx="5760720" cy="1951990"/>
+                      <a:ext cx="5760720" cy="2691130"/>
                     </a:xfrm>
                     <a:prstGeom prst="rect">
                       <a:avLst/>
@@ -1305,7 +1305,10 @@
         <w:t xml:space="preserve">Le blog doit contenir plusieurs "parties" obligatoires pour fonctionner correctement, nous appellerons ces "parties", des entités. Elles sont au nombre de </w:t>
       </w:r>
       <w:r>
-        <w:t xml:space="preserve">quatre </w:t>
+        <w:t>quatre</w:t>
+      </w:r>
+      <w:r>
+        <w:t xml:space="preserve"> </w:t>
       </w:r>
       <w:r>
         <w:t xml:space="preserve">: </w:t>
@@ -1710,7 +1713,13 @@
                     </w:rPr>
                   </w:pPr>
                   <w:r>
-                    <w:t xml:space="preserve">Figure 1 - </w:t>
+                    <w:t xml:space="preserve">Figure </w:t>
+                  </w:r>
+                  <w:r>
+                    <w:t>2</w:t>
+                  </w:r>
+                  <w:r>
+                    <w:t xml:space="preserve"> - </w:t>
                   </w:r>
                   <w:proofErr w:type="spellStart"/>
                   <w:r>
@@ -1804,7 +1813,13 @@
                     <w:jc w:val="center"/>
                   </w:pPr>
                   <w:r>
-                    <w:t xml:space="preserve">Figure 2 - </w:t>
+                    <w:t xml:space="preserve">Figure </w:t>
+                  </w:r>
+                  <w:r>
+                    <w:t>3</w:t>
+                  </w:r>
+                  <w:r>
+                    <w:t xml:space="preserve"> - </w:t>
                   </w:r>
                   <w:proofErr w:type="spellStart"/>
                   <w:r>
@@ -2213,7 +2228,7 @@
             <w:rPr>
               <w:noProof/>
             </w:rPr>
-            <w:t>1</w:t>
+            <w:t>6</w:t>
           </w:r>
         </w:fldSimple>
       </w:p>
@@ -3882,7 +3897,7 @@
 </file>
 
 <file path=customXml/itemProps1.xml><?xml version="1.0" encoding="utf-8"?>
-<ds:datastoreItem xmlns:ds="http://schemas.openxmlformats.org/officeDocument/2006/customXml" ds:itemID="{BC3C287E-CE2E-467C-9985-E77C1407708D}">
+<ds:datastoreItem xmlns:ds="http://schemas.openxmlformats.org/officeDocument/2006/customXml" ds:itemID="{29D22E55-97E8-4A63-88BF-FEA349516A00}">
   <ds:schemaRefs>
     <ds:schemaRef ds:uri="http://schemas.openxmlformats.org/officeDocument/2006/bibliography"/>
   </ds:schemaRefs>

</xml_diff>